<commit_message>
question 2 report related
</commit_message>
<xml_diff>
--- a/question2_c_d_e.docx
+++ b/question2_c_d_e.docx
@@ -2740,6 +2740,138 @@
       <w:pPr>
         <w:spacing w:line="360" w:lineRule="auto"/>
       </w:pPr>
+      <w:r>
+        <w:rPr>
+          <w:noProof/>
+        </w:rPr>
+        <w:drawing>
+          <wp:anchor distT="0" distB="0" distL="114300" distR="114300" simplePos="0" relativeHeight="251660288" behindDoc="1" locked="0" layoutInCell="1" allowOverlap="1">
+            <wp:simplePos x="0" y="0"/>
+            <wp:positionH relativeFrom="column">
+              <wp:posOffset>764805</wp:posOffset>
+            </wp:positionH>
+            <wp:positionV relativeFrom="paragraph">
+              <wp:posOffset>52601</wp:posOffset>
+            </wp:positionV>
+            <wp:extent cx="3821171" cy="2980710"/>
+            <wp:effectExtent l="0" t="0" r="8255" b="0"/>
+            <wp:wrapTight wrapText="bothSides">
+              <wp:wrapPolygon edited="0">
+                <wp:start x="0" y="0"/>
+                <wp:lineTo x="0" y="21398"/>
+                <wp:lineTo x="21539" y="21398"/>
+                <wp:lineTo x="21539" y="0"/>
+                <wp:lineTo x="0" y="0"/>
+              </wp:wrapPolygon>
+            </wp:wrapTight>
+            <wp:docPr id="5" name="Resim 5"/>
+            <wp:cNvGraphicFramePr>
+              <a:graphicFrameLocks xmlns:a="http://schemas.openxmlformats.org/drawingml/2006/main" noChangeAspect="1"/>
+            </wp:cNvGraphicFramePr>
+            <a:graphic xmlns:a="http://schemas.openxmlformats.org/drawingml/2006/main">
+              <a:graphicData uri="http://schemas.openxmlformats.org/drawingml/2006/picture">
+                <pic:pic xmlns:pic="http://schemas.openxmlformats.org/drawingml/2006/picture">
+                  <pic:nvPicPr>
+                    <pic:cNvPr id="0" name="Picture 1"/>
+                    <pic:cNvPicPr>
+                      <a:picLocks noChangeAspect="1" noChangeArrowheads="1"/>
+                    </pic:cNvPicPr>
+                  </pic:nvPicPr>
+                  <pic:blipFill>
+                    <a:blip r:embed="rId8">
+                      <a:extLst>
+                        <a:ext uri="{28A0092B-C50C-407E-A947-70E740481C1C}">
+                          <a14:useLocalDpi xmlns:a14="http://schemas.microsoft.com/office/drawing/2010/main" val="0"/>
+                        </a:ext>
+                      </a:extLst>
+                    </a:blip>
+                    <a:srcRect/>
+                    <a:stretch>
+                      <a:fillRect/>
+                    </a:stretch>
+                  </pic:blipFill>
+                  <pic:spPr bwMode="auto">
+                    <a:xfrm>
+                      <a:off x="0" y="0"/>
+                      <a:ext cx="3821171" cy="2980710"/>
+                    </a:xfrm>
+                    <a:prstGeom prst="rect">
+                      <a:avLst/>
+                    </a:prstGeom>
+                    <a:noFill/>
+                    <a:ln>
+                      <a:noFill/>
+                    </a:ln>
+                  </pic:spPr>
+                </pic:pic>
+              </a:graphicData>
+            </a:graphic>
+          </wp:anchor>
+        </w:drawing>
+      </w:r>
+    </w:p>
+    <w:p>
+      <w:pPr>
+        <w:spacing w:line="360" w:lineRule="auto"/>
+      </w:pPr>
+    </w:p>
+    <w:p>
+      <w:pPr>
+        <w:spacing w:line="360" w:lineRule="auto"/>
+      </w:pPr>
+    </w:p>
+    <w:p>
+      <w:pPr>
+        <w:spacing w:line="360" w:lineRule="auto"/>
+      </w:pPr>
+    </w:p>
+    <w:p>
+      <w:pPr>
+        <w:spacing w:line="360" w:lineRule="auto"/>
+      </w:pPr>
+    </w:p>
+    <w:p>
+      <w:pPr>
+        <w:spacing w:line="360" w:lineRule="auto"/>
+      </w:pPr>
+    </w:p>
+    <w:p>
+      <w:pPr>
+        <w:spacing w:line="360" w:lineRule="auto"/>
+      </w:pPr>
+    </w:p>
+    <w:p>
+      <w:pPr>
+        <w:spacing w:line="360" w:lineRule="auto"/>
+      </w:pPr>
+    </w:p>
+    <w:p>
+      <w:pPr>
+        <w:spacing w:line="360" w:lineRule="auto"/>
+      </w:pPr>
+    </w:p>
+    <w:p>
+      <w:pPr>
+        <w:spacing w:line="360" w:lineRule="auto"/>
+      </w:pPr>
+      <w:r>
+        <w:tab/>
+      </w:r>
+      <w:r>
+        <w:tab/>
+      </w:r>
+      <w:r>
+        <w:tab/>
+      </w:r>
+      <w:r>
+        <w:rPr>
+          <w:b/>
+        </w:rPr>
+        <w:t>Figure3.</w:t>
+      </w:r>
+      <w:r>
+        <w:t xml:space="preserve"> Bode plot with only integral term.</w:t>
+      </w:r>
     </w:p>
     <w:p>
       <w:pPr>
@@ -2993,6 +3125,7 @@
         <w:jc w:val="left"/>
       </w:pPr>
       <w:r>
+        <w:lastRenderedPageBreak/>
         <w:t>w=</w:t>
       </w:r>
       <w:r>
@@ -3130,7 +3263,6 @@
           <w:szCs w:val="22"/>
           <w:lang w:val="en-US"/>
         </w:rPr>
-        <w:lastRenderedPageBreak/>
         <w:drawing>
           <wp:anchor distT="0" distB="0" distL="114300" distR="114300" simplePos="0" relativeHeight="251659264" behindDoc="1" locked="0" layoutInCell="1" allowOverlap="1">
             <wp:simplePos x="0" y="0"/>
@@ -3165,7 +3297,7 @@
                     </pic:cNvPicPr>
                   </pic:nvPicPr>
                   <pic:blipFill>
-                    <a:blip r:embed="rId8">
+                    <a:blip r:embed="rId9">
                       <a:extLst>
                         <a:ext uri="{28A0092B-C50C-407E-A947-70E740481C1C}">
                           <a14:useLocalDpi xmlns:a14="http://schemas.microsoft.com/office/drawing/2010/main" val="0"/>
@@ -3447,7 +3579,27 @@
           <w:szCs w:val="22"/>
           <w:lang w:val="en-US"/>
         </w:rPr>
-        <w:t>Figure 3.</w:t>
+        <w:t xml:space="preserve">Figure </w:t>
+      </w:r>
+      <w:r>
+        <w:rPr>
+          <w:rFonts w:eastAsiaTheme="minorHAnsi"/>
+          <w:b/>
+          <w:sz w:val="22"/>
+          <w:szCs w:val="22"/>
+          <w:lang w:val="en-US"/>
+        </w:rPr>
+        <w:t>4</w:t>
+      </w:r>
+      <w:r>
+        <w:rPr>
+          <w:rFonts w:eastAsiaTheme="minorHAnsi"/>
+          <w:b/>
+          <w:sz w:val="22"/>
+          <w:szCs w:val="22"/>
+          <w:lang w:val="en-US"/>
+        </w:rPr>
+        <w:t>.</w:t>
       </w:r>
       <w:r>
         <w:rPr>
@@ -3523,7 +3675,18 @@
           <w:szCs w:val="22"/>
           <w:lang w:val="en-US"/>
         </w:rPr>
-        <w:t>4.</w:t>
+        <w:t>5</w:t>
+      </w:r>
+      <w:bookmarkStart w:id="0" w:name="_GoBack"/>
+      <w:bookmarkEnd w:id="0"/>
+      <w:r>
+        <w:rPr>
+          <w:rFonts w:eastAsiaTheme="minorHAnsi"/>
+          <w:sz w:val="22"/>
+          <w:szCs w:val="22"/>
+          <w:lang w:val="en-US"/>
+        </w:rPr>
+        <w:t>.</w:t>
       </w:r>
     </w:p>
     <w:p>
@@ -3562,7 +3725,7 @@
                     </pic:cNvPicPr>
                   </pic:nvPicPr>
                   <pic:blipFill>
-                    <a:blip r:embed="rId9">
+                    <a:blip r:embed="rId10">
                       <a:extLst>
                         <a:ext uri="{28A0092B-C50C-407E-A947-70E740481C1C}">
                           <a14:useLocalDpi xmlns:a14="http://schemas.microsoft.com/office/drawing/2010/main" val="0"/>
@@ -3657,7 +3820,27 @@
           <w:szCs w:val="22"/>
           <w:lang w:val="en-US"/>
         </w:rPr>
-        <w:t>Figure 4.</w:t>
+        <w:t xml:space="preserve">Figure </w:t>
+      </w:r>
+      <w:r>
+        <w:rPr>
+          <w:rFonts w:eastAsiaTheme="minorHAnsi"/>
+          <w:b/>
+          <w:sz w:val="22"/>
+          <w:szCs w:val="22"/>
+          <w:lang w:val="en-US"/>
+        </w:rPr>
+        <w:t>5</w:t>
+      </w:r>
+      <w:r>
+        <w:rPr>
+          <w:rFonts w:eastAsiaTheme="minorHAnsi"/>
+          <w:b/>
+          <w:sz w:val="22"/>
+          <w:szCs w:val="22"/>
+          <w:lang w:val="en-US"/>
+        </w:rPr>
+        <w:t>.</w:t>
       </w:r>
       <w:r>
         <w:rPr>
@@ -3686,7 +3869,26 @@
           <w:szCs w:val="22"/>
           <w:lang w:val="en-US"/>
         </w:rPr>
-        <w:t>Simulation results are on the following figure5.</w:t>
+        <w:lastRenderedPageBreak/>
+        <w:t>Simulation results are on the following figure</w:t>
+      </w:r>
+      <w:r>
+        <w:rPr>
+          <w:rFonts w:eastAsiaTheme="minorHAnsi"/>
+          <w:sz w:val="22"/>
+          <w:szCs w:val="22"/>
+          <w:lang w:val="en-US"/>
+        </w:rPr>
+        <w:t>6</w:t>
+      </w:r>
+      <w:r>
+        <w:rPr>
+          <w:rFonts w:eastAsiaTheme="minorHAnsi"/>
+          <w:sz w:val="22"/>
+          <w:szCs w:val="22"/>
+          <w:lang w:val="en-US"/>
+        </w:rPr>
+        <w:t>.</w:t>
       </w:r>
     </w:p>
     <w:p>
@@ -3707,7 +3909,6 @@
           <w:szCs w:val="22"/>
           <w:lang w:val="en-US"/>
         </w:rPr>
-        <w:lastRenderedPageBreak/>
         <w:drawing>
           <wp:inline distT="0" distB="0" distL="0" distR="0">
             <wp:extent cx="5759450" cy="2169795"/>
@@ -3726,7 +3927,7 @@
                     </pic:cNvPicPr>
                   </pic:nvPicPr>
                   <pic:blipFill>
-                    <a:blip r:embed="rId10">
+                    <a:blip r:embed="rId11">
                       <a:extLst>
                         <a:ext uri="{28A0092B-C50C-407E-A947-70E740481C1C}">
                           <a14:useLocalDpi xmlns:a14="http://schemas.microsoft.com/office/drawing/2010/main" val="0"/>
@@ -3803,7 +4004,27 @@
           <w:szCs w:val="22"/>
           <w:lang w:val="en-US"/>
         </w:rPr>
-        <w:t>Figure 5.</w:t>
+        <w:t xml:space="preserve">Figure </w:t>
+      </w:r>
+      <w:r>
+        <w:rPr>
+          <w:rFonts w:eastAsiaTheme="minorHAnsi"/>
+          <w:b/>
+          <w:sz w:val="22"/>
+          <w:szCs w:val="22"/>
+          <w:lang w:val="en-US"/>
+        </w:rPr>
+        <w:t>6</w:t>
+      </w:r>
+      <w:r>
+        <w:rPr>
+          <w:rFonts w:eastAsiaTheme="minorHAnsi"/>
+          <w:b/>
+          <w:sz w:val="22"/>
+          <w:szCs w:val="22"/>
+          <w:lang w:val="en-US"/>
+        </w:rPr>
+        <w:t>.</w:t>
       </w:r>
       <w:r>
         <w:rPr>
@@ -3832,7 +4053,25 @@
           <w:szCs w:val="22"/>
           <w:lang w:val="en-US"/>
         </w:rPr>
-        <w:t>d)ii) Overall circuit schematic is on the following figure 6.</w:t>
+        <w:t xml:space="preserve">d)ii) Overall circuit schematic is on the following figure </w:t>
+      </w:r>
+      <w:r>
+        <w:rPr>
+          <w:rFonts w:eastAsiaTheme="minorHAnsi"/>
+          <w:sz w:val="22"/>
+          <w:szCs w:val="22"/>
+          <w:lang w:val="en-US"/>
+        </w:rPr>
+        <w:t>7</w:t>
+      </w:r>
+      <w:r>
+        <w:rPr>
+          <w:rFonts w:eastAsiaTheme="minorHAnsi"/>
+          <w:sz w:val="22"/>
+          <w:szCs w:val="22"/>
+          <w:lang w:val="en-US"/>
+        </w:rPr>
+        <w:t>.</w:t>
       </w:r>
     </w:p>
     <w:p>
@@ -3871,7 +4110,7 @@
                     </pic:cNvPicPr>
                   </pic:nvPicPr>
                   <pic:blipFill>
-                    <a:blip r:embed="rId11">
+                    <a:blip r:embed="rId12">
                       <a:extLst>
                         <a:ext uri="{28A0092B-C50C-407E-A947-70E740481C1C}">
                           <a14:useLocalDpi xmlns:a14="http://schemas.microsoft.com/office/drawing/2010/main" val="0"/>
@@ -3967,7 +4206,7 @@
           <w:szCs w:val="22"/>
           <w:lang w:val="en-US"/>
         </w:rPr>
-        <w:t>6</w:t>
+        <w:t>7</w:t>
       </w:r>
       <w:r>
         <w:rPr>
@@ -3991,6 +4230,9 @@
     </w:p>
     <w:p>
       <w:pPr>
+        <w:tabs>
+          <w:tab w:val="left" w:pos="5319"/>
+        </w:tabs>
         <w:jc w:val="left"/>
         <w:rPr>
           <w:rFonts w:eastAsiaTheme="minorHAnsi"/>
@@ -4006,11 +4248,41 @@
           <w:szCs w:val="22"/>
           <w:lang w:val="en-US"/>
         </w:rPr>
-        <w:t>Output voltage waveform is on the following figure7.</w:t>
-      </w:r>
-    </w:p>
-    <w:p>
-      <w:pPr>
+        <w:t>Output voltage waveform is on the following figure</w:t>
+      </w:r>
+      <w:r>
+        <w:rPr>
+          <w:rFonts w:eastAsiaTheme="minorHAnsi"/>
+          <w:sz w:val="22"/>
+          <w:szCs w:val="22"/>
+          <w:lang w:val="en-US"/>
+        </w:rPr>
+        <w:t>8</w:t>
+      </w:r>
+      <w:r>
+        <w:rPr>
+          <w:rFonts w:eastAsiaTheme="minorHAnsi"/>
+          <w:sz w:val="22"/>
+          <w:szCs w:val="22"/>
+          <w:lang w:val="en-US"/>
+        </w:rPr>
+        <w:t>.</w:t>
+      </w:r>
+      <w:r>
+        <w:rPr>
+          <w:rFonts w:eastAsiaTheme="minorHAnsi"/>
+          <w:sz w:val="22"/>
+          <w:szCs w:val="22"/>
+          <w:lang w:val="en-US"/>
+        </w:rPr>
+        <w:tab/>
+      </w:r>
+    </w:p>
+    <w:p>
+      <w:pPr>
+        <w:tabs>
+          <w:tab w:val="left" w:pos="5319"/>
+        </w:tabs>
         <w:jc w:val="left"/>
         <w:rPr>
           <w:rFonts w:eastAsiaTheme="minorHAnsi"/>
@@ -4019,6 +4291,31 @@
           <w:lang w:val="en-US"/>
         </w:rPr>
       </w:pPr>
+    </w:p>
+    <w:p>
+      <w:pPr>
+        <w:tabs>
+          <w:tab w:val="left" w:pos="5319"/>
+        </w:tabs>
+        <w:jc w:val="left"/>
+        <w:rPr>
+          <w:rFonts w:eastAsiaTheme="minorHAnsi"/>
+          <w:sz w:val="22"/>
+          <w:szCs w:val="22"/>
+          <w:lang w:val="en-US"/>
+        </w:rPr>
+      </w:pPr>
+    </w:p>
+    <w:p>
+      <w:pPr>
+        <w:jc w:val="left"/>
+        <w:rPr>
+          <w:rFonts w:eastAsiaTheme="minorHAnsi"/>
+          <w:sz w:val="22"/>
+          <w:szCs w:val="22"/>
+          <w:lang w:val="en-US"/>
+        </w:rPr>
+      </w:pPr>
       <w:r>
         <w:rPr>
           <w:rFonts w:eastAsiaTheme="minorHAnsi"/>
@@ -4027,6 +4324,7 @@
           <w:szCs w:val="22"/>
           <w:lang w:val="en-US"/>
         </w:rPr>
+        <w:lastRenderedPageBreak/>
         <w:drawing>
           <wp:inline distT="0" distB="0" distL="0" distR="0">
             <wp:extent cx="5759450" cy="2129155"/>
@@ -4045,7 +4343,7 @@
                     </pic:cNvPicPr>
                   </pic:nvPicPr>
                   <pic:blipFill>
-                    <a:blip r:embed="rId12">
+                    <a:blip r:embed="rId13">
                       <a:extLst>
                         <a:ext uri="{28A0092B-C50C-407E-A947-70E740481C1C}">
                           <a14:useLocalDpi xmlns:a14="http://schemas.microsoft.com/office/drawing/2010/main" val="0"/>
@@ -4104,7 +4402,27 @@
           <w:szCs w:val="22"/>
           <w:lang w:val="en-US"/>
         </w:rPr>
-        <w:t>Figure 7.</w:t>
+        <w:t xml:space="preserve">Figure </w:t>
+      </w:r>
+      <w:r>
+        <w:rPr>
+          <w:rFonts w:eastAsiaTheme="minorHAnsi"/>
+          <w:b/>
+          <w:sz w:val="22"/>
+          <w:szCs w:val="22"/>
+          <w:lang w:val="en-US"/>
+        </w:rPr>
+        <w:t>8</w:t>
+      </w:r>
+      <w:r>
+        <w:rPr>
+          <w:rFonts w:eastAsiaTheme="minorHAnsi"/>
+          <w:b/>
+          <w:sz w:val="22"/>
+          <w:szCs w:val="22"/>
+          <w:lang w:val="en-US"/>
+        </w:rPr>
+        <w:t>.</w:t>
       </w:r>
       <w:r>
         <w:rPr>
@@ -4133,11 +4451,8 @@
           <w:szCs w:val="22"/>
           <w:lang w:val="en-US"/>
         </w:rPr>
-        <w:lastRenderedPageBreak/>
         <w:t>e) Transient performance is good enough. However, the controller is working on close to the unstable region which causes real implements may not worked.</w:t>
       </w:r>
-      <w:bookmarkStart w:id="0" w:name="_GoBack"/>
-      <w:bookmarkEnd w:id="0"/>
     </w:p>
     <w:sectPr>
       <w:pgSz w:w="11906" w:h="16838"/>
@@ -5568,7 +5883,7 @@
 </file>
 
 <file path=customXml/itemProps1.xml><?xml version="1.0" encoding="utf-8"?>
-<ds:datastoreItem xmlns:ds="http://schemas.openxmlformats.org/officeDocument/2006/customXml" ds:itemID="{498577A4-F603-4E9A-BCD7-BD742253D382}">
+<ds:datastoreItem xmlns:ds="http://schemas.openxmlformats.org/officeDocument/2006/customXml" ds:itemID="{D2CF9C53-8282-4C5B-B831-F94DD185AF1E}">
   <ds:schemaRefs>
     <ds:schemaRef ds:uri="http://schemas.openxmlformats.org/officeDocument/2006/bibliography"/>
   </ds:schemaRefs>

</xml_diff>